<commit_message>
01:13 Unit 11 (Lv7~8)
</commit_message>
<xml_diff>
--- a/KKH/20190830/Word.docx
+++ b/KKH/20190830/Word.docx
@@ -58,16 +58,6 @@
         <w:tab/>
         <w:tab/>
         <w:tab/>
-      </w:r>
-      <w:r>
-        <w:rPr>
-          <w:rFonts w:ascii="맑은 고딕" w:hAnsi="맑은 고딕" w:cs="맑은 고딕" w:eastAsia="맑은 고딕"/>
-          <w:color w:val="auto"/>
-          <w:spacing w:val="0"/>
-          <w:position w:val="0"/>
-          <w:sz w:val="20"/>
-          <w:shd w:fill="auto" w:val="clear"/>
-        </w:rPr>
         <w:t xml:space="preserve">집어들다. 찾다</w:t>
       </w:r>
     </w:p>
@@ -100,16 +90,6 @@
         <w:tab/>
         <w:tab/>
         <w:tab/>
-      </w:r>
-      <w:r>
-        <w:rPr>
-          <w:rFonts w:ascii="맑은 고딕" w:hAnsi="맑은 고딕" w:cs="맑은 고딕" w:eastAsia="맑은 고딕"/>
-          <w:color w:val="auto"/>
-          <w:spacing w:val="0"/>
-          <w:position w:val="0"/>
-          <w:sz w:val="20"/>
-          <w:shd w:fill="auto" w:val="clear"/>
-        </w:rPr>
         <w:t xml:space="preserve">제공하다.</w:t>
       </w:r>
     </w:p>
@@ -141,16 +121,6 @@
         <w:tab/>
         <w:tab/>
         <w:tab/>
-      </w:r>
-      <w:r>
-        <w:rPr>
-          <w:rFonts w:ascii="맑은 고딕" w:hAnsi="맑은 고딕" w:cs="맑은 고딕" w:eastAsia="맑은 고딕"/>
-          <w:color w:val="auto"/>
-          <w:spacing w:val="0"/>
-          <w:position w:val="0"/>
-          <w:sz w:val="20"/>
-          <w:shd w:fill="auto" w:val="clear"/>
-        </w:rPr>
         <w:t xml:space="preserve">약</w:t>
       </w:r>
     </w:p>
@@ -183,16 +153,6 @@
         <w:tab/>
         <w:tab/>
         <w:tab/>
-      </w:r>
-      <w:r>
-        <w:rPr>
-          <w:rFonts w:ascii="맑은 고딕" w:hAnsi="맑은 고딕" w:cs="맑은 고딕" w:eastAsia="맑은 고딕"/>
-          <w:color w:val="auto"/>
-          <w:spacing w:val="0"/>
-          <w:position w:val="0"/>
-          <w:sz w:val="20"/>
-          <w:shd w:fill="auto" w:val="clear"/>
-        </w:rPr>
         <w:t xml:space="preserve">먹다</w:t>
       </w:r>
     </w:p>
@@ -492,6 +452,47 @@
           <w:shd w:fill="auto" w:val="clear"/>
         </w:rPr>
       </w:pPr>
+      <w:r>
+        <w:rPr>
+          <w:rFonts w:ascii="맑은 고딕" w:hAnsi="맑은 고딕" w:cs="맑은 고딕" w:eastAsia="맑은 고딕"/>
+          <w:color w:val="auto"/>
+          <w:spacing w:val="0"/>
+          <w:position w:val="0"/>
+          <w:sz w:val="20"/>
+          <w:shd w:fill="auto" w:val="clear"/>
+        </w:rPr>
+        <w:t xml:space="preserve">Magnificent</w:t>
+        <w:tab/>
+        <w:tab/>
+        <w:tab/>
+        <w:tab/>
+      </w:r>
+      <w:r>
+        <w:rPr>
+          <w:rFonts w:ascii="맑은 고딕" w:hAnsi="맑은 고딕" w:cs="맑은 고딕" w:eastAsia="맑은 고딕"/>
+          <w:color w:val="auto"/>
+          <w:spacing w:val="0"/>
+          <w:position w:val="0"/>
+          <w:sz w:val="20"/>
+          <w:shd w:fill="auto" w:val="clear"/>
+        </w:rPr>
+        <w:t xml:space="preserve">훌륭한, 참으로 아름다운</w:t>
+      </w:r>
+    </w:p>
+    <w:p>
+      <w:pPr>
+        <w:spacing w:before="0" w:after="200" w:line="276"/>
+        <w:ind w:right="0" w:left="0" w:firstLine="0"/>
+        <w:jc w:val="left"/>
+        <w:rPr>
+          <w:rFonts w:ascii="맑은 고딕" w:hAnsi="맑은 고딕" w:cs="맑은 고딕" w:eastAsia="맑은 고딕"/>
+          <w:color w:val="auto"/>
+          <w:spacing w:val="0"/>
+          <w:position w:val="0"/>
+          <w:sz w:val="20"/>
+          <w:shd w:fill="auto" w:val="clear"/>
+        </w:rPr>
+      </w:pPr>
     </w:p>
     <w:p>
       <w:pPr>
@@ -546,16 +547,6 @@
         </w:rPr>
         <w:t xml:space="preserve">That coffee shop serves good coffee</w:t>
         <w:tab/>
-      </w:r>
-      <w:r>
-        <w:rPr>
-          <w:rFonts w:ascii="맑은 고딕" w:hAnsi="맑은 고딕" w:cs="맑은 고딕" w:eastAsia="맑은 고딕"/>
-          <w:color w:val="auto"/>
-          <w:spacing w:val="0"/>
-          <w:position w:val="0"/>
-          <w:sz w:val="20"/>
-          <w:shd w:fill="auto" w:val="clear"/>
-        </w:rPr>
         <w:t xml:space="preserve">그 커피숌의 커피 맛이 정말 좋던데요.</w:t>
       </w:r>
     </w:p>
@@ -612,16 +603,6 @@
         </w:rPr>
         <w:t xml:space="preserve">Yes, take it after a meal.</w:t>
         <w:tab/>
-      </w:r>
-      <w:r>
-        <w:rPr>
-          <w:rFonts w:ascii="맑은 고딕" w:hAnsi="맑은 고딕" w:cs="맑은 고딕" w:eastAsia="맑은 고딕"/>
-          <w:color w:val="auto"/>
-          <w:spacing w:val="0"/>
-          <w:position w:val="0"/>
-          <w:sz w:val="20"/>
-          <w:shd w:fill="auto" w:val="clear"/>
-        </w:rPr>
         <w:t xml:space="preserve">네, 식사 후에 복용하세요.</w:t>
       </w:r>
     </w:p>
@@ -667,9 +648,110 @@
         <w:t xml:space="preserve">I'm back to + V</w:t>
         <w:tab/>
         <w:tab/>
-        <w:t xml:space="preserve">~</w:t>
-      </w:r>
-      <w:r>
+        <w:t xml:space="preserve">~하러 왔습니다.</w:t>
+      </w:r>
+    </w:p>
+    <w:p>
+      <w:pPr>
+        <w:spacing w:before="0" w:after="200" w:line="276"/>
+        <w:ind w:right="0" w:left="0" w:firstLine="0"/>
+        <w:jc w:val="left"/>
+        <w:rPr>
+          <w:rFonts w:ascii="맑은 고딕" w:hAnsi="맑은 고딕" w:cs="맑은 고딕" w:eastAsia="맑은 고딕"/>
+          <w:color w:val="auto"/>
+          <w:spacing w:val="0"/>
+          <w:position w:val="0"/>
+          <w:sz w:val="20"/>
+          <w:shd w:fill="auto" w:val="clear"/>
+        </w:rPr>
+      </w:pPr>
+      <w:r>
+        <w:rPr>
+          <w:rFonts w:ascii="맑은 고딕" w:hAnsi="맑은 고딕" w:cs="맑은 고딕" w:eastAsia="맑은 고딕"/>
+          <w:color w:val="auto"/>
+          <w:spacing w:val="0"/>
+          <w:position w:val="0"/>
+          <w:sz w:val="20"/>
+          <w:shd w:fill="auto" w:val="clear"/>
+        </w:rPr>
+        <w:tab/>
+        <w:t xml:space="preserve">= I'm back to return this book.</w:t>
+      </w:r>
+    </w:p>
+    <w:p>
+      <w:pPr>
+        <w:spacing w:before="0" w:after="200" w:line="276"/>
+        <w:ind w:right="0" w:left="0" w:firstLine="0"/>
+        <w:jc w:val="left"/>
+        <w:rPr>
+          <w:rFonts w:ascii="맑은 고딕" w:hAnsi="맑은 고딕" w:cs="맑은 고딕" w:eastAsia="맑은 고딕"/>
+          <w:color w:val="auto"/>
+          <w:spacing w:val="0"/>
+          <w:position w:val="0"/>
+          <w:sz w:val="20"/>
+          <w:shd w:fill="auto" w:val="clear"/>
+        </w:rPr>
+      </w:pPr>
+      <w:r>
+        <w:rPr>
+          <w:rFonts w:ascii="맑은 고딕" w:hAnsi="맑은 고딕" w:cs="맑은 고딕" w:eastAsia="맑은 고딕"/>
+          <w:color w:val="auto"/>
+          <w:spacing w:val="0"/>
+          <w:position w:val="0"/>
+          <w:sz w:val="20"/>
+          <w:shd w:fill="auto" w:val="clear"/>
+        </w:rPr>
+        <w:tab/>
+        <w:t xml:space="preserve">= I'm back to pay for this bill.</w:t>
+      </w:r>
+    </w:p>
+    <w:p>
+      <w:pPr>
+        <w:spacing w:before="0" w:after="200" w:line="276"/>
+        <w:ind w:right="0" w:left="0" w:firstLine="0"/>
+        <w:jc w:val="left"/>
+        <w:rPr>
+          <w:rFonts w:ascii="맑은 고딕" w:hAnsi="맑은 고딕" w:cs="맑은 고딕" w:eastAsia="맑은 고딕"/>
+          <w:color w:val="auto"/>
+          <w:spacing w:val="0"/>
+          <w:position w:val="0"/>
+          <w:sz w:val="20"/>
+          <w:shd w:fill="auto" w:val="clear"/>
+        </w:rPr>
+      </w:pPr>
+      <w:r>
+        <w:rPr>
+          <w:rFonts w:ascii="맑은 고딕" w:hAnsi="맑은 고딕" w:cs="맑은 고딕" w:eastAsia="맑은 고딕"/>
+          <w:color w:val="auto"/>
+          <w:spacing w:val="0"/>
+          <w:position w:val="0"/>
+          <w:sz w:val="20"/>
+          <w:shd w:fill="auto" w:val="clear"/>
+        </w:rPr>
+        <w:tab/>
+        <w:t xml:space="preserve">= I'm back to apply for this position.</w:t>
+      </w:r>
+    </w:p>
+    <w:p>
+      <w:pPr>
+        <w:spacing w:before="0" w:after="200" w:line="276"/>
+        <w:ind w:right="0" w:left="0" w:firstLine="0"/>
+        <w:jc w:val="left"/>
+        <w:rPr>
+          <w:rFonts w:ascii="맑은 고딕" w:hAnsi="맑은 고딕" w:cs="맑은 고딕" w:eastAsia="맑은 고딕"/>
+          <w:color w:val="auto"/>
+          <w:spacing w:val="0"/>
+          <w:position w:val="0"/>
+          <w:sz w:val="20"/>
+          <w:shd w:fill="auto" w:val="clear"/>
+        </w:rPr>
+      </w:pPr>
+    </w:p>
+    <w:p>
+      <w:pPr>
+        <w:spacing w:before="0" w:after="200" w:line="276"/>
+        <w:ind w:right="0" w:left="0" w:firstLine="0"/>
+        <w:jc w:val="left"/>
         <w:rPr>
           <w:rFonts w:ascii="맑은 고딕" w:hAnsi="맑은 고딕" w:cs="맑은 고딕" w:eastAsia="맑은 고딕"/>
           <w:b/>
@@ -679,110 +761,8 @@
           <w:sz w:val="20"/>
           <w:shd w:fill="auto" w:val="clear"/>
         </w:rPr>
-        <w:t xml:space="preserve">하러 왔습니다.</w:t>
-      </w:r>
-    </w:p>
-    <w:p>
-      <w:pPr>
-        <w:spacing w:before="0" w:after="200" w:line="276"/>
-        <w:ind w:right="0" w:left="0" w:firstLine="0"/>
-        <w:jc w:val="left"/>
-        <w:rPr>
-          <w:rFonts w:ascii="맑은 고딕" w:hAnsi="맑은 고딕" w:cs="맑은 고딕" w:eastAsia="맑은 고딕"/>
-          <w:color w:val="auto"/>
-          <w:spacing w:val="0"/>
-          <w:position w:val="0"/>
-          <w:sz w:val="20"/>
-          <w:shd w:fill="auto" w:val="clear"/>
-        </w:rPr>
-      </w:pPr>
-      <w:r>
-        <w:rPr>
-          <w:rFonts w:ascii="맑은 고딕" w:hAnsi="맑은 고딕" w:cs="맑은 고딕" w:eastAsia="맑은 고딕"/>
-          <w:color w:val="auto"/>
-          <w:spacing w:val="0"/>
-          <w:position w:val="0"/>
-          <w:sz w:val="20"/>
-          <w:shd w:fill="auto" w:val="clear"/>
-        </w:rPr>
-        <w:tab/>
-        <w:t xml:space="preserve">= I'm back to return this book.</w:t>
-      </w:r>
-    </w:p>
-    <w:p>
-      <w:pPr>
-        <w:spacing w:before="0" w:after="200" w:line="276"/>
-        <w:ind w:right="0" w:left="0" w:firstLine="0"/>
-        <w:jc w:val="left"/>
-        <w:rPr>
-          <w:rFonts w:ascii="맑은 고딕" w:hAnsi="맑은 고딕" w:cs="맑은 고딕" w:eastAsia="맑은 고딕"/>
-          <w:color w:val="auto"/>
-          <w:spacing w:val="0"/>
-          <w:position w:val="0"/>
-          <w:sz w:val="20"/>
-          <w:shd w:fill="auto" w:val="clear"/>
-        </w:rPr>
-      </w:pPr>
-      <w:r>
-        <w:rPr>
-          <w:rFonts w:ascii="맑은 고딕" w:hAnsi="맑은 고딕" w:cs="맑은 고딕" w:eastAsia="맑은 고딕"/>
-          <w:color w:val="auto"/>
-          <w:spacing w:val="0"/>
-          <w:position w:val="0"/>
-          <w:sz w:val="20"/>
-          <w:shd w:fill="auto" w:val="clear"/>
-        </w:rPr>
-        <w:tab/>
-        <w:t xml:space="preserve">= I'm back to pay for this bill.</w:t>
-      </w:r>
-    </w:p>
-    <w:p>
-      <w:pPr>
-        <w:spacing w:before="0" w:after="200" w:line="276"/>
-        <w:ind w:right="0" w:left="0" w:firstLine="0"/>
-        <w:jc w:val="left"/>
-        <w:rPr>
-          <w:rFonts w:ascii="맑은 고딕" w:hAnsi="맑은 고딕" w:cs="맑은 고딕" w:eastAsia="맑은 고딕"/>
-          <w:color w:val="auto"/>
-          <w:spacing w:val="0"/>
-          <w:position w:val="0"/>
-          <w:sz w:val="20"/>
-          <w:shd w:fill="auto" w:val="clear"/>
-        </w:rPr>
-      </w:pPr>
-      <w:r>
-        <w:rPr>
-          <w:rFonts w:ascii="맑은 고딕" w:hAnsi="맑은 고딕" w:cs="맑은 고딕" w:eastAsia="맑은 고딕"/>
-          <w:color w:val="auto"/>
-          <w:spacing w:val="0"/>
-          <w:position w:val="0"/>
-          <w:sz w:val="20"/>
-          <w:shd w:fill="auto" w:val="clear"/>
-        </w:rPr>
-        <w:tab/>
-        <w:t xml:space="preserve">= I'm back to apply for this position.</w:t>
-      </w:r>
-    </w:p>
-    <w:p>
-      <w:pPr>
-        <w:spacing w:before="0" w:after="200" w:line="276"/>
-        <w:ind w:right="0" w:left="0" w:firstLine="0"/>
-        <w:jc w:val="left"/>
-        <w:rPr>
-          <w:rFonts w:ascii="맑은 고딕" w:hAnsi="맑은 고딕" w:cs="맑은 고딕" w:eastAsia="맑은 고딕"/>
-          <w:color w:val="auto"/>
-          <w:spacing w:val="0"/>
-          <w:position w:val="0"/>
-          <w:sz w:val="20"/>
-          <w:shd w:fill="auto" w:val="clear"/>
-        </w:rPr>
-      </w:pPr>
-    </w:p>
-    <w:p>
-      <w:pPr>
-        <w:spacing w:before="0" w:after="200" w:line="276"/>
-        <w:ind w:right="0" w:left="0" w:firstLine="0"/>
-        <w:jc w:val="left"/>
+      </w:pPr>
+      <w:r>
         <w:rPr>
           <w:rFonts w:ascii="맑은 고딕" w:hAnsi="맑은 고딕" w:cs="맑은 고딕" w:eastAsia="맑은 고딕"/>
           <w:b/>
@@ -792,30 +772,8 @@
           <w:sz w:val="20"/>
           <w:shd w:fill="auto" w:val="clear"/>
         </w:rPr>
-      </w:pPr>
-      <w:r>
-        <w:rPr>
-          <w:rFonts w:ascii="맑은 고딕" w:hAnsi="맑은 고딕" w:cs="맑은 고딕" w:eastAsia="맑은 고딕"/>
-          <w:b/>
-          <w:color w:val="auto"/>
-          <w:spacing w:val="0"/>
-          <w:position w:val="0"/>
-          <w:sz w:val="20"/>
-          <w:shd w:fill="auto" w:val="clear"/>
-        </w:rPr>
         <w:t xml:space="preserve"> Can I pay for this with my credit card?</w:t>
         <w:tab/>
-      </w:r>
-      <w:r>
-        <w:rPr>
-          <w:rFonts w:ascii="맑은 고딕" w:hAnsi="맑은 고딕" w:cs="맑은 고딕" w:eastAsia="맑은 고딕"/>
-          <w:b/>
-          <w:color w:val="auto"/>
-          <w:spacing w:val="0"/>
-          <w:position w:val="0"/>
-          <w:sz w:val="20"/>
-          <w:shd w:fill="auto" w:val="clear"/>
-        </w:rPr>
         <w:t xml:space="preserve">신용카드로 지불할 수 있나요?</w:t>
       </w:r>
     </w:p>

</xml_diff>